<commit_message>
Adding caption on Q 5
</commit_message>
<xml_diff>
--- a/Mahmoud Ahmed AbdElfatah - PHP Track - Lab2.docx
+++ b/Mahmoud Ahmed AbdElfatah - PHP Track - Lab2.docx
@@ -24,15 +24,7 @@
           <w:sz w:val="32"/>
           <w:szCs w:val="32"/>
         </w:rPr>
-        <w:t>Create a user account with the following attribute</w:t>
-      </w:r>
-      <w:r>
-        <w:rPr>
-          <w:rFonts w:ascii="Avenir Next LT Pro Demi" w:hAnsi="Avenir Next LT Pro Demi"/>
-          <w:sz w:val="32"/>
-          <w:szCs w:val="32"/>
-        </w:rPr>
-        <w:t>:</w:t>
+        <w:t>Create a user account with the following attribute:</w:t>
       </w:r>
     </w:p>
     <w:p>
@@ -198,23 +190,7 @@
           <w:sz w:val="32"/>
           <w:szCs w:val="32"/>
         </w:rPr>
-        <w:t xml:space="preserve">2- </w:t>
-      </w:r>
-      <w:r>
-        <w:rPr>
-          <w:rFonts w:ascii="Avenir Next LT Pro Demi" w:hAnsi="Avenir Next LT Pro Demi"/>
-          <w:sz w:val="32"/>
-          <w:szCs w:val="32"/>
-        </w:rPr>
-        <w:t>Create a user account with the following attribute</w:t>
-      </w:r>
-      <w:r>
-        <w:rPr>
-          <w:rFonts w:ascii="Avenir Next LT Pro Demi" w:hAnsi="Avenir Next LT Pro Demi"/>
-          <w:sz w:val="32"/>
-          <w:szCs w:val="32"/>
-        </w:rPr>
-        <w:t>:</w:t>
+        <w:t>2- Create a user account with the following attribute:</w:t>
       </w:r>
     </w:p>
     <w:p>
@@ -618,15 +594,7 @@
           <w:sz w:val="32"/>
           <w:szCs w:val="32"/>
         </w:rPr>
-        <w:t xml:space="preserve">3- </w:t>
-      </w:r>
-      <w:r>
-        <w:rPr>
-          <w:rFonts w:ascii="Avenir Next LT Pro Demi" w:hAnsi="Avenir Next LT Pro Demi"/>
-          <w:sz w:val="32"/>
-          <w:szCs w:val="32"/>
-        </w:rPr>
-        <w:t>Create a supplementary (Secondary) group called pgroup with group ID of 30000</w:t>
+        <w:t>3- Create a supplementary (Secondary) group called pgroup with group ID of 30000</w:t>
       </w:r>
     </w:p>
     <w:p>
@@ -744,16 +712,16 @@
         <mc:AlternateContent>
           <mc:Choice Requires="wps">
             <w:drawing>
-              <wp:anchor distT="0" distB="0" distL="114300" distR="114300" simplePos="0" relativeHeight="251665408" behindDoc="0" locked="0" layoutInCell="1" allowOverlap="1" wp14:anchorId="6EBDE5B3" wp14:editId="47DC235B">
+              <wp:anchor distT="0" distB="0" distL="114300" distR="114300" simplePos="0" relativeHeight="251665408" behindDoc="0" locked="0" layoutInCell="1" allowOverlap="1" wp14:anchorId="6EBDE5B3" wp14:editId="55CA97C3">
                 <wp:simplePos x="0" y="0"/>
                 <wp:positionH relativeFrom="margin">
                   <wp:align>right</wp:align>
                 </wp:positionH>
                 <wp:positionV relativeFrom="paragraph">
-                  <wp:posOffset>1110136</wp:posOffset>
+                  <wp:posOffset>1081512</wp:posOffset>
                 </wp:positionV>
                 <wp:extent cx="5943600" cy="635"/>
-                <wp:effectExtent l="0" t="0" r="0" b="0"/>
+                <wp:effectExtent l="0" t="0" r="0" b="4445"/>
                 <wp:wrapTopAndBottom/>
                 <wp:docPr id="843002372" name="Text Box 1"/>
                 <wp:cNvGraphicFramePr/>
@@ -851,7 +819,7 @@
           </mc:Choice>
           <mc:Fallback>
             <w:pict>
-              <v:shape w14:anchorId="6EBDE5B3" id="_x0000_s1027" type="#_x0000_t202" style="position:absolute;margin-left:416.8pt;margin-top:87.4pt;width:468pt;height:.05pt;z-index:251665408;visibility:visible;mso-wrap-style:square;mso-wrap-distance-left:9pt;mso-wrap-distance-top:0;mso-wrap-distance-right:9pt;mso-wrap-distance-bottom:0;mso-position-horizontal:right;mso-position-horizontal-relative:margin;mso-position-vertical:absolute;mso-position-vertical-relative:text;v-text-anchor:top" o:gfxdata="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" stroked="f">
+              <v:shape w14:anchorId="6EBDE5B3" id="_x0000_s1027" type="#_x0000_t202" style="position:absolute;margin-left:416.8pt;margin-top:85.15pt;width:468pt;height:.05pt;z-index:251665408;visibility:visible;mso-wrap-style:square;mso-wrap-distance-left:9pt;mso-wrap-distance-top:0;mso-wrap-distance-right:9pt;mso-wrap-distance-bottom:0;mso-position-horizontal:right;mso-position-horizontal-relative:margin;mso-position-vertical:absolute;mso-position-vertical-relative:text;v-text-anchor:top" o:gfxdata="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" stroked="f">
                 <v:textbox style="mso-fit-shape-to-text:t" inset="0,0,0,0">
                   <w:txbxContent>
                     <w:p>

</xml_diff>